<commit_message>
Fix product DTO mapping bug
</commit_message>
<xml_diff>
--- a/Documentation/Documentation.docx
+++ b/Documentation/Documentation.docx
@@ -2071,7 +2071,15 @@
         <w:t>'</w:t>
       </w:r>
       <w:r>
-        <w:t>45c6e7d8-3333-55ab-66cd-77e8f9a0b1c</w:t>
+        <w:t>45c6e7d8-3333-55ab-66cd-77e8f9a0b1</w:t>
+      </w:r>
+      <w:r>
+        <w:t>c</w:t>
+      </w:r>
+      <w:bookmarkStart w:id="0" w:name="_GoBack"/>
+      <w:bookmarkEnd w:id="0"/>
+      <w:r>
+        <w:t>c</w:t>
       </w:r>
       <w:r>
         <w:t>', 'Ford Mustang', '</w:t>
@@ -2194,6 +2202,9 @@
         <w:t>3c2b1a0d-6666-77e8-88f9-99a0b1c2d4e</w:t>
       </w:r>
       <w:r>
+        <w:t>e</w:t>
+      </w:r>
+      <w:r>
         <w:t>', 'Lexus IS', '</w:t>
       </w:r>
       <w:r>
@@ -2542,12 +2553,18 @@
         <w:t>6a5b4c3d-1111-22e8-33f9-44a0b1c2d9e</w:t>
       </w:r>
       <w:r>
+        <w:t>e</w:t>
+      </w:r>
+      <w:r>
         <w:t>', 'Lexus IS 300', 39850, '</w:t>
       </w:r>
       <w:r>
         <w:t>3c2b1a0d-6666-77e8-88f9-99a0b1c2d4e</w:t>
       </w:r>
       <w:r>
+        <w:t>e</w:t>
+      </w:r>
+      <w:r>
         <w:t>'),</w:t>
       </w:r>
     </w:p>
@@ -2565,6 +2582,9 @@
         <w:t>5e4d3c2b-2222-33e8-44f9-55a0b1c2a0e</w:t>
       </w:r>
       <w:r>
+        <w:t>e</w:t>
+      </w:r>
+      <w:r>
         <w:t xml:space="preserve">', 'Lexus IS 350 F Sport', 44275, </w:t>
       </w:r>
       <w:r>
@@ -2572,6 +2592,9 @@
       </w:r>
       <w:r>
         <w:t>3c2b1a0d-6666-77e8-88f9-99a0b1c2d4e</w:t>
+      </w:r>
+      <w:r>
+        <w:t>e</w:t>
       </w:r>
       <w:r>
         <w:t>');</w:t>
@@ -5322,8 +5345,6 @@
       <w:pPr>
         <w:spacing w:line="240" w:lineRule="auto"/>
       </w:pPr>
-      <w:bookmarkStart w:id="0" w:name="_GoBack"/>
-      <w:bookmarkEnd w:id="0"/>
     </w:p>
     <w:p>
       <w:pPr>
@@ -6754,7 +6775,7 @@
 </file>
 
 <file path=customXml/itemProps1.xml><?xml version="1.0" encoding="utf-8"?>
-<ds:datastoreItem xmlns:ds="http://schemas.openxmlformats.org/officeDocument/2006/customXml" ds:itemID="{25B95DC2-8E56-48EB-A5EE-81024C642C83}">
+<ds:datastoreItem xmlns:ds="http://schemas.openxmlformats.org/officeDocument/2006/customXml" ds:itemID="{68C64C55-80DE-42F1-85DA-6F251EEC00C0}">
   <ds:schemaRefs>
     <ds:schemaRef ds:uri="http://schemas.openxmlformats.org/officeDocument/2006/bibliography"/>
   </ds:schemaRefs>

</xml_diff>

<commit_message>
finished forget password, login, authentication
</commit_message>
<xml_diff>
--- a/Documentation/Documentation.docx
+++ b/Documentation/Documentation.docx
@@ -1222,6 +1222,8 @@
             <w:tcW w:w="1440" w:type="dxa"/>
           </w:tcPr>
           <w:p>
+            <w:bookmarkStart w:id="0" w:name="_GoBack"/>
+            <w:bookmarkEnd w:id="0"/>
             <w:r>
               <w:t>Login</w:t>
             </w:r>
@@ -1386,134 +1388,25 @@
           <w:tcPr>
             <w:tcW w:w="2275" w:type="dxa"/>
           </w:tcPr>
-          <w:p>
-            <w:r>
-              <w:t>POST /user/</w:t>
-            </w:r>
-            <w:r>
-              <w:t>reset-</w:t>
-            </w:r>
-            <w:bookmarkStart w:id="0" w:name="_GoBack"/>
-            <w:bookmarkEnd w:id="0"/>
-            <w:r>
-              <w:t>password</w:t>
-            </w:r>
-          </w:p>
+          <w:p/>
         </w:tc>
         <w:tc>
           <w:tcPr>
             <w:tcW w:w="1956" w:type="dxa"/>
           </w:tcPr>
-          <w:p>
-            <w:r>
-              <w:t>Send temporary password to user's email.</w:t>
-            </w:r>
-          </w:p>
+          <w:p/>
         </w:tc>
         <w:tc>
           <w:tcPr>
             <w:tcW w:w="2790" w:type="dxa"/>
           </w:tcPr>
-          <w:p>
-            <w:r>
-              <w:t>{</w:t>
-            </w:r>
-          </w:p>
-          <w:p>
-            <w:r>
-              <w:t>username: string</w:t>
-            </w:r>
-          </w:p>
-          <w:p>
-            <w:r>
-              <w:t>}</w:t>
-            </w:r>
-          </w:p>
+          <w:p/>
         </w:tc>
         <w:tc>
           <w:tcPr>
             <w:tcW w:w="3960" w:type="dxa"/>
           </w:tcPr>
-          <w:p>
-            <w:r>
-              <w:t>If user name was found</w:t>
-            </w:r>
-          </w:p>
-          <w:p>
-            <w:r>
-              <w:t>{</w:t>
-            </w:r>
-          </w:p>
-          <w:p>
-            <w:r>
-              <w:t>Status: 204</w:t>
-            </w:r>
-          </w:p>
-          <w:p>
-            <w:r>
-              <w:t>}</w:t>
-            </w:r>
-          </w:p>
-          <w:p>
-            <w:r>
-              <w:t>Else if user name was found but unable to send email</w:t>
-            </w:r>
-          </w:p>
-          <w:p>
-            <w:r>
-              <w:t>{</w:t>
-            </w:r>
-          </w:p>
-          <w:p>
-            <w:r>
-              <w:t>Status: 500</w:t>
-            </w:r>
-          </w:p>
-          <w:p>
-            <w:r>
-              <w:t>Error: internal server error</w:t>
-            </w:r>
-          </w:p>
-          <w:p>
-            <w:r>
-              <w:t>Message: Username [username] was found but the server was unable to send the temporary password to user’s email.</w:t>
-            </w:r>
-          </w:p>
-          <w:p>
-            <w:r>
-              <w:t>}</w:t>
-            </w:r>
-          </w:p>
-          <w:p>
-            <w:r>
-              <w:t>Else if user name was no found</w:t>
-            </w:r>
-          </w:p>
-          <w:p>
-            <w:r>
-              <w:t>{</w:t>
-            </w:r>
-          </w:p>
-          <w:p>
-            <w:r>
-              <w:t>Status: 404</w:t>
-            </w:r>
-          </w:p>
-          <w:p>
-            <w:r>
-              <w:t>Error: Not Found</w:t>
-            </w:r>
-          </w:p>
-          <w:p>
-            <w:r>
-              <w:t>Message: ‘username [username] not found’</w:t>
-            </w:r>
-          </w:p>
-          <w:p>
-            <w:r>
-              <w:t>}</w:t>
-            </w:r>
-          </w:p>
+          <w:p/>
         </w:tc>
       </w:tr>
       <w:tr>
@@ -1623,7 +1516,6 @@
           </w:p>
           <w:p>
             <w:r>
-              <w:lastRenderedPageBreak/>
               <w:t xml:space="preserve">  "message": "user with id [id] no found."</w:t>
             </w:r>
           </w:p>
@@ -1641,181 +1533,182 @@
           </w:tcPr>
           <w:p>
             <w:r>
+              <w:t>Change Password</w:t>
+            </w:r>
+          </w:p>
+        </w:tc>
+        <w:tc>
+          <w:tcPr>
+            <w:tcW w:w="1524" w:type="dxa"/>
+          </w:tcPr>
+          <w:p>
+            <w:r>
+              <w:t>/</w:t>
+            </w:r>
+            <w:proofErr w:type="spellStart"/>
+            <w:r>
+              <w:t>ChangeP</w:t>
+            </w:r>
+            <w:r>
+              <w:t>sw</w:t>
+            </w:r>
+            <w:r>
+              <w:t>d</w:t>
+            </w:r>
+            <w:proofErr w:type="spellEnd"/>
+          </w:p>
+        </w:tc>
+        <w:tc>
+          <w:tcPr>
+            <w:tcW w:w="2275" w:type="dxa"/>
+          </w:tcPr>
+          <w:p>
+            <w:r>
+              <w:t>POST /user/change</w:t>
+            </w:r>
+            <w:r>
+              <w:t>-</w:t>
+            </w:r>
+            <w:r>
+              <w:t>password</w:t>
+            </w:r>
+          </w:p>
+        </w:tc>
+        <w:tc>
+          <w:tcPr>
+            <w:tcW w:w="1956" w:type="dxa"/>
+          </w:tcPr>
+          <w:p>
+            <w:r>
+              <w:t>Verify current password and change to new password.</w:t>
+            </w:r>
+          </w:p>
+        </w:tc>
+        <w:tc>
+          <w:tcPr>
+            <w:tcW w:w="2790" w:type="dxa"/>
+          </w:tcPr>
+          <w:p>
+            <w:r>
+              <w:t>{</w:t>
+            </w:r>
+          </w:p>
+          <w:p>
+            <w:proofErr w:type="spellStart"/>
+            <w:r>
+              <w:t>user_id</w:t>
+            </w:r>
+            <w:proofErr w:type="spellEnd"/>
+            <w:r>
+              <w:t>: string,</w:t>
+            </w:r>
+          </w:p>
+          <w:p>
+            <w:proofErr w:type="spellStart"/>
+            <w:r>
+              <w:t>current_password</w:t>
+            </w:r>
+            <w:proofErr w:type="spellEnd"/>
+            <w:r>
+              <w:t>: string,</w:t>
+            </w:r>
+          </w:p>
+          <w:p>
+            <w:proofErr w:type="spellStart"/>
+            <w:r>
+              <w:t>new_password</w:t>
+            </w:r>
+            <w:proofErr w:type="spellEnd"/>
+            <w:r>
+              <w:t>: string</w:t>
+            </w:r>
+          </w:p>
+          <w:p>
+            <w:r>
+              <w:t>}</w:t>
+            </w:r>
+          </w:p>
+        </w:tc>
+        <w:tc>
+          <w:tcPr>
+            <w:tcW w:w="3960" w:type="dxa"/>
+          </w:tcPr>
+          <w:p>
+            <w:r>
+              <w:t>If current password is correct and new password is valid</w:t>
+            </w:r>
+          </w:p>
+          <w:p>
+            <w:r>
+              <w:t>{</w:t>
+            </w:r>
+          </w:p>
+          <w:p>
+            <w:r>
+              <w:t xml:space="preserve">Status: </w:t>
+            </w:r>
+            <w:r>
+              <w:t>204</w:t>
+            </w:r>
+          </w:p>
+          <w:p>
+            <w:r>
+              <w:t>}</w:t>
+            </w:r>
+          </w:p>
+          <w:p>
+            <w:r>
+              <w:t>Else if current password is incorrect</w:t>
+            </w:r>
+          </w:p>
+          <w:p>
+            <w:r>
+              <w:t>{</w:t>
+            </w:r>
+          </w:p>
+          <w:p>
+            <w:r>
+              <w:t>Status: 400</w:t>
+            </w:r>
+          </w:p>
+          <w:p>
+            <w:r>
+              <w:t>Error: bad request</w:t>
+            </w:r>
+          </w:p>
+          <w:p>
+            <w:r>
+              <w:t>Message: ‘Incorrect password.’</w:t>
+            </w:r>
+          </w:p>
+          <w:p>
+            <w:r>
+              <w:t>}</w:t>
+            </w:r>
+          </w:p>
+          <w:p>
+            <w:r>
+              <w:t>Else if current password is correct but new password is invalid</w:t>
+            </w:r>
+          </w:p>
+          <w:p>
+            <w:r>
+              <w:t>{</w:t>
+            </w:r>
+          </w:p>
+          <w:p>
+            <w:r>
+              <w:t>Status: 400</w:t>
+            </w:r>
+          </w:p>
+          <w:p>
+            <w:r>
+              <w:t>Error: bad request</w:t>
+            </w:r>
+          </w:p>
+          <w:p>
+            <w:r>
               <w:lastRenderedPageBreak/>
-              <w:t>Change Password</w:t>
-            </w:r>
-          </w:p>
-        </w:tc>
-        <w:tc>
-          <w:tcPr>
-            <w:tcW w:w="1524" w:type="dxa"/>
-          </w:tcPr>
-          <w:p>
-            <w:r>
-              <w:t>/</w:t>
-            </w:r>
-            <w:proofErr w:type="spellStart"/>
-            <w:r>
-              <w:t>ChangeP</w:t>
-            </w:r>
-            <w:r>
-              <w:t>sw</w:t>
-            </w:r>
-            <w:r>
-              <w:t>d</w:t>
-            </w:r>
-            <w:proofErr w:type="spellEnd"/>
-          </w:p>
-        </w:tc>
-        <w:tc>
-          <w:tcPr>
-            <w:tcW w:w="2275" w:type="dxa"/>
-          </w:tcPr>
-          <w:p>
-            <w:r>
-              <w:t>POST /user/</w:t>
-            </w:r>
-            <w:proofErr w:type="spellStart"/>
-            <w:r>
-              <w:t>changepassword</w:t>
-            </w:r>
-            <w:proofErr w:type="spellEnd"/>
-          </w:p>
-        </w:tc>
-        <w:tc>
-          <w:tcPr>
-            <w:tcW w:w="1956" w:type="dxa"/>
-          </w:tcPr>
-          <w:p>
-            <w:r>
-              <w:t>Verify current password and change to new password.</w:t>
-            </w:r>
-          </w:p>
-        </w:tc>
-        <w:tc>
-          <w:tcPr>
-            <w:tcW w:w="2790" w:type="dxa"/>
-          </w:tcPr>
-          <w:p>
-            <w:r>
-              <w:t>{</w:t>
-            </w:r>
-          </w:p>
-          <w:p>
-            <w:proofErr w:type="spellStart"/>
-            <w:r>
-              <w:t>user_id</w:t>
-            </w:r>
-            <w:proofErr w:type="spellEnd"/>
-            <w:r>
-              <w:t>: string,</w:t>
-            </w:r>
-          </w:p>
-          <w:p>
-            <w:proofErr w:type="spellStart"/>
-            <w:r>
-              <w:t>current_password</w:t>
-            </w:r>
-            <w:proofErr w:type="spellEnd"/>
-            <w:r>
-              <w:t>: string,</w:t>
-            </w:r>
-          </w:p>
-          <w:p>
-            <w:proofErr w:type="spellStart"/>
-            <w:r>
-              <w:t>new_password</w:t>
-            </w:r>
-            <w:proofErr w:type="spellEnd"/>
-            <w:r>
-              <w:t>: string</w:t>
-            </w:r>
-          </w:p>
-          <w:p>
-            <w:r>
-              <w:t>}</w:t>
-            </w:r>
-          </w:p>
-        </w:tc>
-        <w:tc>
-          <w:tcPr>
-            <w:tcW w:w="3960" w:type="dxa"/>
-          </w:tcPr>
-          <w:p>
-            <w:r>
-              <w:t>If current password is correct and new password is valid</w:t>
-            </w:r>
-          </w:p>
-          <w:p>
-            <w:r>
-              <w:t>{</w:t>
-            </w:r>
-          </w:p>
-          <w:p>
-            <w:r>
-              <w:t xml:space="preserve">Status: </w:t>
-            </w:r>
-            <w:r>
-              <w:t>204</w:t>
-            </w:r>
-          </w:p>
-          <w:p>
-            <w:r>
-              <w:t>}</w:t>
-            </w:r>
-          </w:p>
-          <w:p>
-            <w:r>
-              <w:t>Else if current password is incorrect</w:t>
-            </w:r>
-          </w:p>
-          <w:p>
-            <w:r>
-              <w:t>{</w:t>
-            </w:r>
-          </w:p>
-          <w:p>
-            <w:r>
-              <w:t>Status: 400</w:t>
-            </w:r>
-          </w:p>
-          <w:p>
-            <w:r>
-              <w:t>Error: bad request</w:t>
-            </w:r>
-          </w:p>
-          <w:p>
-            <w:r>
-              <w:t>Message: ‘Incorrect password.’</w:t>
-            </w:r>
-          </w:p>
-          <w:p>
-            <w:r>
-              <w:t>}</w:t>
-            </w:r>
-          </w:p>
-          <w:p>
-            <w:r>
-              <w:t>Else if current password is correct but new password is invalid</w:t>
-            </w:r>
-          </w:p>
-          <w:p>
-            <w:r>
-              <w:t>{</w:t>
-            </w:r>
-          </w:p>
-          <w:p>
-            <w:r>
-              <w:t>Status: 400</w:t>
-            </w:r>
-          </w:p>
-          <w:p>
-            <w:r>
-              <w:t>Error: bad request</w:t>
-            </w:r>
-          </w:p>
-          <w:p>
-            <w:r>
               <w:t>Message: ‘New password is invalid.’</w:t>
             </w:r>
           </w:p>
@@ -1833,6 +1726,7 @@
           </w:tcPr>
           <w:p>
             <w:r>
+              <w:lastRenderedPageBreak/>
               <w:t>Products</w:t>
             </w:r>
           </w:p>
@@ -1975,7 +1869,6 @@
           </w:p>
           <w:p>
             <w:r>
-              <w:lastRenderedPageBreak/>
               <w:t xml:space="preserve">    </w:t>
             </w:r>
             <w:proofErr w:type="spellStart"/>
@@ -2096,13 +1989,13 @@
           </w:tcPr>
           <w:p>
             <w:r>
+              <w:t>Product Details</w:t>
+            </w:r>
+          </w:p>
+          <w:p/>
+          <w:p>
+            <w:r>
               <w:lastRenderedPageBreak/>
-              <w:t>Product Details</w:t>
-            </w:r>
-          </w:p>
-          <w:p/>
-          <w:p>
-            <w:r>
               <w:t>Invalid Product Details</w:t>
             </w:r>
           </w:p>
@@ -2113,6 +2006,7 @@
           </w:tcPr>
           <w:p>
             <w:r>
+              <w:lastRenderedPageBreak/>
               <w:t>/Product/[id]</w:t>
             </w:r>
           </w:p>
@@ -2179,6 +2073,7 @@
           <w:p>
             <w:proofErr w:type="spellStart"/>
             <w:r>
+              <w:lastRenderedPageBreak/>
               <w:t>image_path</w:t>
             </w:r>
             <w:proofErr w:type="spellEnd"/>
@@ -5772,7 +5667,7 @@
 </file>
 
 <file path=customXml/itemProps1.xml><?xml version="1.0" encoding="utf-8"?>
-<ds:datastoreItem xmlns:ds="http://schemas.openxmlformats.org/officeDocument/2006/customXml" ds:itemID="{B37BA266-35E3-490E-9C8F-5BFAD8742205}">
+<ds:datastoreItem xmlns:ds="http://schemas.openxmlformats.org/officeDocument/2006/customXml" ds:itemID="{1B8128C7-48C7-4190-9123-E6DFEB72BD6B}">
   <ds:schemaRefs>
     <ds:schemaRef ds:uri="http://schemas.openxmlformats.org/officeDocument/2006/bibliography"/>
   </ds:schemaRefs>

</xml_diff>